<commit_message>
Open Shortest Path First (OSPF) note.
</commit_message>
<xml_diff>
--- a/Computer-Network/CS-655-BU/Assignments/HW3/HW3-ZiqiTan.docx
+++ b/Computer-Network/CS-655-BU/Assignments/HW3/HW3-ZiqiTan.docx
@@ -516,11 +516,6 @@
     <w:p>
       <w:pPr>
         <w:ind w:left="840"/>
-      </w:pPr>
-    </w:p>
-    <w:p>
-      <w:pPr>
-        <w:ind w:left="840"/>
         <w:rPr>
           <w:sz w:val="20"/>
           <w:szCs w:val="20"/>
@@ -531,6 +526,7 @@
           <w:sz w:val="20"/>
           <w:szCs w:val="20"/>
         </w:rPr>
+        <w:lastRenderedPageBreak/>
         <w:t>Router A</w:t>
       </w:r>
       <w:r>
@@ -3995,6 +3991,7 @@
           <w:sz w:val="20"/>
           <w:szCs w:val="20"/>
         </w:rPr>
+        <w:lastRenderedPageBreak/>
         <w:t>Router C forwarding table:</w:t>
       </w:r>
     </w:p>
@@ -4292,9 +4289,9 @@
           <w:noProof/>
         </w:rPr>
         <w:drawing>
-          <wp:inline distT="0" distB="0" distL="0" distR="0" wp14:anchorId="7DEEA826" wp14:editId="7F7EE4B0">
-            <wp:extent cx="1775550" cy="976313"/>
-            <wp:effectExtent l="0" t="0" r="0" b="0"/>
+          <wp:inline distT="0" distB="0" distL="0" distR="0" wp14:anchorId="7DEEA826" wp14:editId="28BF62BC">
+            <wp:extent cx="1965309" cy="1080655"/>
+            <wp:effectExtent l="0" t="0" r="0" b="5715"/>
             <wp:docPr id="2" name="图片 2"/>
             <wp:cNvGraphicFramePr>
               <a:graphicFrameLocks xmlns:a="http://schemas.openxmlformats.org/drawingml/2006/main" noChangeAspect="1"/>
@@ -4315,7 +4312,7 @@
                   <pic:spPr>
                     <a:xfrm>
                       <a:off x="0" y="0"/>
-                      <a:ext cx="1789658" cy="984071"/>
+                      <a:ext cx="1992360" cy="1095529"/>
                     </a:xfrm>
                     <a:prstGeom prst="rect">
                       <a:avLst/>
@@ -4351,9 +4348,9 @@
           <w:noProof/>
         </w:rPr>
         <w:drawing>
-          <wp:inline distT="0" distB="0" distL="0" distR="0" wp14:anchorId="5993C9DD" wp14:editId="1512F482">
-            <wp:extent cx="942975" cy="805962"/>
-            <wp:effectExtent l="0" t="0" r="0" b="0"/>
+          <wp:inline distT="0" distB="0" distL="0" distR="0" wp14:anchorId="5993C9DD" wp14:editId="764F436D">
+            <wp:extent cx="1312223" cy="1121559"/>
+            <wp:effectExtent l="0" t="0" r="2540" b="2540"/>
             <wp:docPr id="3" name="图片 3"/>
             <wp:cNvGraphicFramePr>
               <a:graphicFrameLocks xmlns:a="http://schemas.openxmlformats.org/drawingml/2006/main" noChangeAspect="1"/>
@@ -4374,7 +4371,7 @@
                   <pic:spPr>
                     <a:xfrm>
                       <a:off x="0" y="0"/>
-                      <a:ext cx="965793" cy="825465"/>
+                      <a:ext cx="1355825" cy="1158826"/>
                     </a:xfrm>
                     <a:prstGeom prst="rect">
                       <a:avLst/>
@@ -4413,13 +4410,296 @@
     <w:p>
       <w:pPr>
         <w:ind w:left="720"/>
-      </w:pPr>
-    </w:p>
-    <w:p>
-      <w:pPr>
-        <w:ind w:left="720"/>
-      </w:pPr>
-    </w:p>
+        <w:rPr>
+          <w:b/>
+          <w:bCs/>
+        </w:rPr>
+      </w:pPr>
+      <w:r>
+        <w:rPr>
+          <w:rFonts w:hint="eastAsia"/>
+          <w:b/>
+          <w:bCs/>
+        </w:rPr>
+        <w:t>Router</w:t>
+      </w:r>
+      <w:r>
+        <w:rPr>
+          <w:b/>
+          <w:bCs/>
+        </w:rPr>
+        <w:t xml:space="preserve"> K’s routing table:</w:t>
+      </w:r>
+    </w:p>
+    <w:tbl>
+      <w:tblPr>
+        <w:tblStyle w:val="a3"/>
+        <w:tblW w:w="0" w:type="auto"/>
+        <w:tblInd w:w="720" w:type="dxa"/>
+        <w:tblLook w:val="04A0" w:firstRow="1" w:lastRow="0" w:firstColumn="1" w:lastColumn="0" w:noHBand="0" w:noVBand="1"/>
+      </w:tblPr>
+      <w:tblGrid>
+        <w:gridCol w:w="1355"/>
+        <w:gridCol w:w="1100"/>
+        <w:gridCol w:w="1245"/>
+      </w:tblGrid>
+      <w:tr>
+        <w:tc>
+          <w:tcPr>
+            <w:tcW w:w="1355" w:type="dxa"/>
+          </w:tcPr>
+          <w:p>
+            <w:r>
+              <w:t>Destination</w:t>
+            </w:r>
+          </w:p>
+        </w:tc>
+        <w:tc>
+          <w:tcPr>
+            <w:tcW w:w="1100" w:type="dxa"/>
+          </w:tcPr>
+          <w:p>
+            <w:r>
+              <w:t>Distance</w:t>
+            </w:r>
+          </w:p>
+        </w:tc>
+        <w:tc>
+          <w:tcPr>
+            <w:tcW w:w="1245" w:type="dxa"/>
+          </w:tcPr>
+          <w:p>
+            <w:r>
+              <w:t>Next-Hop</w:t>
+            </w:r>
+          </w:p>
+        </w:tc>
+      </w:tr>
+      <w:tr>
+        <w:tc>
+          <w:tcPr>
+            <w:tcW w:w="1355" w:type="dxa"/>
+          </w:tcPr>
+          <w:p>
+            <w:r>
+              <w:t>Net 1</w:t>
+            </w:r>
+          </w:p>
+        </w:tc>
+        <w:tc>
+          <w:tcPr>
+            <w:tcW w:w="1100" w:type="dxa"/>
+          </w:tcPr>
+          <w:p>
+            <w:r>
+              <w:t>0</w:t>
+            </w:r>
+          </w:p>
+        </w:tc>
+        <w:tc>
+          <w:tcPr>
+            <w:tcW w:w="1245" w:type="dxa"/>
+          </w:tcPr>
+          <w:p>
+            <w:r>
+              <w:t>Direct</w:t>
+            </w:r>
+          </w:p>
+        </w:tc>
+      </w:tr>
+      <w:tr>
+        <w:tc>
+          <w:tcPr>
+            <w:tcW w:w="1355" w:type="dxa"/>
+          </w:tcPr>
+          <w:p>
+            <w:r>
+              <w:t>Net 2</w:t>
+            </w:r>
+          </w:p>
+        </w:tc>
+        <w:tc>
+          <w:tcPr>
+            <w:tcW w:w="1100" w:type="dxa"/>
+          </w:tcPr>
+          <w:p>
+            <w:r>
+              <w:t>0</w:t>
+            </w:r>
+          </w:p>
+        </w:tc>
+        <w:tc>
+          <w:tcPr>
+            <w:tcW w:w="1245" w:type="dxa"/>
+          </w:tcPr>
+          <w:p>
+            <w:r>
+              <w:t>Direct</w:t>
+            </w:r>
+          </w:p>
+        </w:tc>
+      </w:tr>
+      <w:tr>
+        <w:tc>
+          <w:tcPr>
+            <w:tcW w:w="1355" w:type="dxa"/>
+          </w:tcPr>
+          <w:p>
+            <w:r>
+              <w:t>Net 5</w:t>
+            </w:r>
+          </w:p>
+        </w:tc>
+        <w:tc>
+          <w:tcPr>
+            <w:tcW w:w="1100" w:type="dxa"/>
+          </w:tcPr>
+          <w:p>
+            <w:r>
+              <w:t>5</w:t>
+            </w:r>
+          </w:p>
+        </w:tc>
+        <w:tc>
+          <w:tcPr>
+            <w:tcW w:w="1245" w:type="dxa"/>
+          </w:tcPr>
+          <w:p>
+            <w:r>
+              <w:t>Router J</w:t>
+            </w:r>
+          </w:p>
+        </w:tc>
+      </w:tr>
+      <w:tr>
+        <w:tc>
+          <w:tcPr>
+            <w:tcW w:w="1355" w:type="dxa"/>
+          </w:tcPr>
+          <w:p>
+            <w:r>
+              <w:t>Net 17</w:t>
+            </w:r>
+          </w:p>
+        </w:tc>
+        <w:tc>
+          <w:tcPr>
+            <w:tcW w:w="1100" w:type="dxa"/>
+          </w:tcPr>
+          <w:p>
+            <w:r>
+              <w:t>6</w:t>
+            </w:r>
+          </w:p>
+        </w:tc>
+        <w:tc>
+          <w:tcPr>
+            <w:tcW w:w="1245" w:type="dxa"/>
+          </w:tcPr>
+          <w:p>
+            <w:r>
+              <w:t>Router M</w:t>
+            </w:r>
+          </w:p>
+        </w:tc>
+      </w:tr>
+      <w:tr>
+        <w:tc>
+          <w:tcPr>
+            <w:tcW w:w="1355" w:type="dxa"/>
+          </w:tcPr>
+          <w:p>
+            <w:r>
+              <w:t>Net 24</w:t>
+            </w:r>
+          </w:p>
+        </w:tc>
+        <w:tc>
+          <w:tcPr>
+            <w:tcW w:w="1100" w:type="dxa"/>
+          </w:tcPr>
+          <w:p>
+            <w:r>
+              <w:t>6</w:t>
+            </w:r>
+          </w:p>
+        </w:tc>
+        <w:tc>
+          <w:tcPr>
+            <w:tcW w:w="1245" w:type="dxa"/>
+          </w:tcPr>
+          <w:p>
+            <w:r>
+              <w:t>Router J</w:t>
+            </w:r>
+          </w:p>
+        </w:tc>
+      </w:tr>
+      <w:tr>
+        <w:tc>
+          <w:tcPr>
+            <w:tcW w:w="1355" w:type="dxa"/>
+          </w:tcPr>
+          <w:p>
+            <w:r>
+              <w:t>Net 30</w:t>
+            </w:r>
+          </w:p>
+        </w:tc>
+        <w:tc>
+          <w:tcPr>
+            <w:tcW w:w="1100" w:type="dxa"/>
+          </w:tcPr>
+          <w:p>
+            <w:r>
+              <w:t>2</w:t>
+            </w:r>
+          </w:p>
+        </w:tc>
+        <w:tc>
+          <w:tcPr>
+            <w:tcW w:w="1245" w:type="dxa"/>
+          </w:tcPr>
+          <w:p>
+            <w:r>
+              <w:t>Router Q</w:t>
+            </w:r>
+          </w:p>
+        </w:tc>
+      </w:tr>
+      <w:tr>
+        <w:tc>
+          <w:tcPr>
+            <w:tcW w:w="1355" w:type="dxa"/>
+          </w:tcPr>
+          <w:p>
+            <w:r>
+              <w:t>Net 42</w:t>
+            </w:r>
+          </w:p>
+        </w:tc>
+        <w:tc>
+          <w:tcPr>
+            <w:tcW w:w="1100" w:type="dxa"/>
+          </w:tcPr>
+          <w:p>
+            <w:r>
+              <w:t>4</w:t>
+            </w:r>
+          </w:p>
+        </w:tc>
+        <w:tc>
+          <w:tcPr>
+            <w:tcW w:w="1245" w:type="dxa"/>
+          </w:tcPr>
+          <w:p>
+            <w:r>
+              <w:t>Router J</w:t>
+            </w:r>
+          </w:p>
+        </w:tc>
+      </w:tr>
+    </w:tbl>
     <w:p>
       <w:pPr>
         <w:ind w:left="720"/>
@@ -4451,6 +4731,50 @@
         </w:rPr>
         <w:cr/>
       </w:r>
+      <w:r>
+        <w:t xml:space="preserve">At each node, the size of cost vectors is (60 – 1) * 8 = </w:t>
+      </w:r>
+      <w:r>
+        <w:t>472</w:t>
+      </w:r>
+      <w:r>
+        <w:t xml:space="preserve"> bits</w:t>
+      </w:r>
+    </w:p>
+    <w:p>
+      <w:pPr>
+        <w:pStyle w:val="a4"/>
+      </w:pPr>
+      <w:r>
+        <w:t>C</w:t>
+      </w:r>
+      <w:r>
+        <w:t xml:space="preserve"> = </w:t>
+      </w:r>
+      <w:r>
+        <w:t>472</w:t>
+      </w:r>
+      <w:r>
+        <w:t xml:space="preserve"> * 2 * 2 = </w:t>
+      </w:r>
+      <w:r>
+        <w:t>1888</w:t>
+      </w:r>
+      <w:r>
+        <w:t xml:space="preserve"> bps</w:t>
+      </w:r>
+    </w:p>
+    <w:p>
+      <w:r>
+        <w:tab/>
+        <w:t xml:space="preserve">   Thus, </w:t>
+      </w:r>
+      <w:r>
+        <w:t>1888 bps</w:t>
+      </w:r>
+      <w:r>
+        <w:t xml:space="preserve"> capacity is chewed up.</w:t>
+      </w:r>
     </w:p>
     <w:p/>
     <w:p/>
@@ -4481,11 +4805,6 @@
     </w:p>
     <w:p>
       <w:pPr>
-        <w:ind w:left="360"/>
-      </w:pPr>
-    </w:p>
-    <w:p>
-      <w:pPr>
         <w:ind w:left="720"/>
       </w:pPr>
       <w:r>
@@ -4873,7 +5192,15 @@
           <w:b/>
           <w:bCs/>
         </w:rPr>
-        <w:t>Assume there are no other providers or customers, and that each provider connects to both of the others. Give the routing table for a router in provider P and indicate, for each destination entry, the next hop using the name of the domain (provider or customer). Also assume that we want to be able to send a datagram to any destination address, i.e. we have routing entries for the address range/subrange that contains that destination. Also, you may assume that the path selection is based on the shortest AS path criterion. (Please make any other assumptions clear in your answer.)</w:t>
+        <w:t xml:space="preserve">Assume there are no other providers or customers, and that each provider connects to both </w:t>
+      </w:r>
+      <w:r>
+        <w:rPr>
+          <w:b/>
+          <w:bCs/>
+        </w:rPr>
+        <w:lastRenderedPageBreak/>
+        <w:t>of the others. Give the routing table for a router in provider P and indicate, for each destination entry, the next hop using the name of the domain (provider or customer). Also assume that we want to be able to send a datagram to any destination address, i.e. we have routing entries for the address range/subrange that contains that destination. Also, you may assume that the path selection is based on the shortest AS path criterion. (Please make any other assumptions clear in your answer.)</w:t>
       </w:r>
     </w:p>
     <w:p/>
@@ -4895,15 +5222,7 @@
           <w:b/>
           <w:bCs/>
         </w:rPr>
-        <w:t xml:space="preserve">Now suppose customer PB switches to provider Q and customer QA switches to provider R. </w:t>
-      </w:r>
-      <w:r>
-        <w:rPr>
-          <w:b/>
-          <w:bCs/>
-        </w:rPr>
-        <w:lastRenderedPageBreak/>
-        <w:t>Use the CIDR longest prefix match rule to give the routing table for a router in P that allows PB and QA to switch without renumbering (i.e., keeping their initial address allocations).</w:t>
+        <w:t>Now suppose customer PB switches to provider Q and customer QA switches to provider R. Use the CIDR longest prefix match rule to give the routing table for a router in P that allows PB and QA to switch without renumbering (i.e., keeping their initial address allocations).</w:t>
       </w:r>
     </w:p>
     <w:p>

</xml_diff>